<commit_message>
Cargador de mapas (falta borrar mapa anterior) e informes por iteraciones
</commit_message>
<xml_diff>
--- a/Documentacion/Inf Seg Iteracion 2 - Hito 1.docx
+++ b/Documentacion/Inf Seg Iteracion 2 - Hito 1.docx
@@ -31,7 +31,7 @@
         <w:p>
           <w:pPr>
             <w:spacing w:after="0" w:line="240" w:lineRule="auto"/>
-            <w:ind w:firstLine="567"/>
+            <w:ind w:left="708" w:hanging="141"/>
             <w:jc w:val="center"/>
             <w:rPr>
               <w:rFonts w:ascii="Verdana" w:eastAsia="Times New Roman" w:hAnsi="Verdana" w:cs="Times New Roman"/>
@@ -95,7 +95,25 @@
               <w:sz w:val="44"/>
               <w:szCs w:val="56"/>
             </w:rPr>
-            <w:t xml:space="preserve">   Last Bear Standing</w:t>
+            <w:t xml:space="preserve">   </w:t>
+          </w:r>
+          <w:proofErr w:type="spellStart"/>
+          <w:r>
+            <w:rPr>
+              <w:rFonts w:ascii="Verdana" w:hAnsi="Verdana"/>
+              <w:sz w:val="44"/>
+              <w:szCs w:val="56"/>
+            </w:rPr>
+            <w:t>Last</w:t>
+          </w:r>
+          <w:proofErr w:type="spellEnd"/>
+          <w:r>
+            <w:rPr>
+              <w:rFonts w:ascii="Verdana" w:hAnsi="Verdana"/>
+              <w:sz w:val="44"/>
+              <w:szCs w:val="56"/>
+            </w:rPr>
+            <w:t xml:space="preserve"> Bear Standing</w:t>
           </w:r>
         </w:p>
         <w:p>
@@ -165,8 +183,9 @@
               <w:szCs w:val="56"/>
               <w:lang w:eastAsia="es-ES"/>
             </w:rPr>
-            <w:t xml:space="preserve"> Estudio R</w:t>
+            <w:t xml:space="preserve"> Estudio </w:t>
           </w:r>
+          <w:proofErr w:type="spellStart"/>
           <w:r>
             <w:rPr>
               <w:rFonts w:ascii="Verdana" w:eastAsia="Times New Roman" w:hAnsi="Verdana" w:cs="Times New Roman"/>
@@ -174,8 +193,18 @@
               <w:szCs w:val="56"/>
               <w:lang w:eastAsia="es-ES"/>
             </w:rPr>
+            <w:t>R</w:t>
+          </w:r>
+          <w:r>
+            <w:rPr>
+              <w:rFonts w:ascii="Verdana" w:eastAsia="Times New Roman" w:hAnsi="Verdana" w:cs="Times New Roman"/>
+              <w:sz w:val="44"/>
+              <w:szCs w:val="56"/>
+              <w:lang w:eastAsia="es-ES"/>
+            </w:rPr>
             <w:t>orschach</w:t>
           </w:r>
+          <w:proofErr w:type="spellEnd"/>
         </w:p>
         <w:p>
           <w:pPr>
@@ -750,7 +779,25 @@
           <w:sz w:val="26"/>
           <w:szCs w:val="26"/>
         </w:rPr>
-        <w:t xml:space="preserve">n 2 del Hito 1 del proyecto Last Bear Standing. </w:t>
+        <w:t xml:space="preserve">n 2 del Hito 1 del proyecto </w:t>
+      </w:r>
+      <w:proofErr w:type="spellStart"/>
+      <w:r>
+        <w:rPr>
+          <w:iCs/>
+          <w:sz w:val="26"/>
+          <w:szCs w:val="26"/>
+        </w:rPr>
+        <w:t>Last</w:t>
+      </w:r>
+      <w:proofErr w:type="spellEnd"/>
+      <w:r>
+        <w:rPr>
+          <w:iCs/>
+          <w:sz w:val="26"/>
+          <w:szCs w:val="26"/>
+        </w:rPr>
+        <w:t xml:space="preserve"> Bear Standing. </w:t>
       </w:r>
       <w:r>
         <w:rPr>
@@ -872,17 +919,7 @@
           <w:sz w:val="26"/>
           <w:szCs w:val="26"/>
         </w:rPr>
-        <w:t>n de este pr</w:t>
-      </w:r>
-      <w:bookmarkStart w:id="2" w:name="_GoBack"/>
-      <w:bookmarkEnd w:id="2"/>
-      <w:r>
-        <w:rPr>
-          <w:iCs/>
-          <w:sz w:val="26"/>
-          <w:szCs w:val="26"/>
-        </w:rPr>
-        <w:t>imer hito</w:t>
+        <w:t>n de este primer hito</w:t>
       </w:r>
       <w:r>
         <w:rPr>
@@ -1149,7 +1186,43 @@
           <w:sz w:val="26"/>
           <w:szCs w:val="26"/>
         </w:rPr>
-        <w:t xml:space="preserve">Asegurar el correcto funcionamiento del motor Box2D e Irrlicht en Codeblocks, y en todos los ordenadores del grupo, nos ha llevado mucho más tiempo del estimado. </w:t>
+        <w:t xml:space="preserve">Asegurar el correcto funcionamiento del motor Box2D e </w:t>
+      </w:r>
+      <w:proofErr w:type="spellStart"/>
+      <w:r>
+        <w:rPr>
+          <w:iCs/>
+          <w:sz w:val="26"/>
+          <w:szCs w:val="26"/>
+        </w:rPr>
+        <w:t>Irrlicht</w:t>
+      </w:r>
+      <w:proofErr w:type="spellEnd"/>
+      <w:r>
+        <w:rPr>
+          <w:iCs/>
+          <w:sz w:val="26"/>
+          <w:szCs w:val="26"/>
+        </w:rPr>
+        <w:t xml:space="preserve"> en </w:t>
+      </w:r>
+      <w:proofErr w:type="spellStart"/>
+      <w:r>
+        <w:rPr>
+          <w:iCs/>
+          <w:sz w:val="26"/>
+          <w:szCs w:val="26"/>
+        </w:rPr>
+        <w:t>Codeblocks</w:t>
+      </w:r>
+      <w:proofErr w:type="spellEnd"/>
+      <w:r>
+        <w:rPr>
+          <w:iCs/>
+          <w:sz w:val="26"/>
+          <w:szCs w:val="26"/>
+        </w:rPr>
+        <w:t xml:space="preserve">, y en todos los ordenadores del grupo, nos ha llevado mucho más tiempo del estimado. </w:t>
       </w:r>
     </w:p>
     <w:p/>
@@ -1838,8 +1911,16 @@
               <w:rPr>
                 <w:sz w:val="24"/>
               </w:rPr>
-              <w:t>Diseñar las mecánicas de los NPCs</w:t>
-            </w:r>
+              <w:t xml:space="preserve">Diseñar las mecánicas de los </w:t>
+            </w:r>
+            <w:proofErr w:type="spellStart"/>
+            <w:r>
+              <w:rPr>
+                <w:sz w:val="24"/>
+              </w:rPr>
+              <w:t>NPCs</w:t>
+            </w:r>
+            <w:proofErr w:type="spellEnd"/>
           </w:p>
         </w:tc>
         <w:tc>
@@ -2073,17 +2154,25 @@
                 <w:sz w:val="24"/>
               </w:rPr>
             </w:pPr>
+            <w:bookmarkStart w:id="2" w:name="_GoBack"/>
             <w:r>
               <w:rPr>
                 <w:sz w:val="24"/>
               </w:rPr>
               <w:t>Falta completar la implementación de las clases y en caso de cambiar, modificar el diagrama.</w:t>
             </w:r>
-            <w:r>
-              <w:rPr>
-                <w:sz w:val="24"/>
-              </w:rPr>
-              <w:t xml:space="preserve"> Se completará en la siguiente iteración.</w:t>
+            <w:bookmarkEnd w:id="2"/>
+            <w:r>
+              <w:rPr>
+                <w:sz w:val="24"/>
+              </w:rPr>
+              <w:t xml:space="preserve"> Se completará en la siguiente iteración</w:t>
+            </w:r>
+            <w:r>
+              <w:rPr>
+                <w:sz w:val="24"/>
+              </w:rPr>
+              <w:t>.</w:t>
             </w:r>
           </w:p>
         </w:tc>
@@ -2108,8 +2197,30 @@
               <w:rPr>
                 <w:sz w:val="24"/>
               </w:rPr>
-              <w:t>Control del player por motor de físicas 2D, dynamic o kinematic</w:t>
-            </w:r>
+              <w:t xml:space="preserve">Control del player por motor de físicas 2D, </w:t>
+            </w:r>
+            <w:proofErr w:type="spellStart"/>
+            <w:r>
+              <w:rPr>
+                <w:sz w:val="24"/>
+              </w:rPr>
+              <w:t>dynamic</w:t>
+            </w:r>
+            <w:proofErr w:type="spellEnd"/>
+            <w:r>
+              <w:rPr>
+                <w:sz w:val="24"/>
+              </w:rPr>
+              <w:t xml:space="preserve"> o </w:t>
+            </w:r>
+            <w:proofErr w:type="spellStart"/>
+            <w:r>
+              <w:rPr>
+                <w:sz w:val="24"/>
+              </w:rPr>
+              <w:t>kinematic</w:t>
+            </w:r>
+            <w:proofErr w:type="spellEnd"/>
           </w:p>
         </w:tc>
         <w:tc>
@@ -2177,7 +2288,35 @@
               <w:rPr>
                 <w:sz w:val="24"/>
               </w:rPr>
-              <w:t xml:space="preserve">Muchas horas dedicadas a la inclusión de box2D e Irrlicht en Codeblocks. </w:t>
+              <w:t xml:space="preserve">Muchas horas dedicadas a la inclusión de box2D e </w:t>
+            </w:r>
+            <w:proofErr w:type="spellStart"/>
+            <w:r>
+              <w:rPr>
+                <w:sz w:val="24"/>
+              </w:rPr>
+              <w:t>Irrlicht</w:t>
+            </w:r>
+            <w:proofErr w:type="spellEnd"/>
+            <w:r>
+              <w:rPr>
+                <w:sz w:val="24"/>
+              </w:rPr>
+              <w:t xml:space="preserve"> en </w:t>
+            </w:r>
+            <w:proofErr w:type="spellStart"/>
+            <w:r>
+              <w:rPr>
+                <w:sz w:val="24"/>
+              </w:rPr>
+              <w:t>Codeblocks</w:t>
+            </w:r>
+            <w:proofErr w:type="spellEnd"/>
+            <w:r>
+              <w:rPr>
+                <w:sz w:val="24"/>
+              </w:rPr>
+              <w:t xml:space="preserve">. </w:t>
             </w:r>
           </w:p>
           <w:p>
@@ -5682,7 +5821,7 @@
 </file>
 
 <file path=customXml/itemProps1.xml><?xml version="1.0" encoding="utf-8"?>
-<ds:datastoreItem xmlns:ds="http://schemas.openxmlformats.org/officeDocument/2006/customXml" ds:itemID="{D9381EB6-C84A-4E83-939C-413CEBD44537}">
+<ds:datastoreItem xmlns:ds="http://schemas.openxmlformats.org/officeDocument/2006/customXml" ds:itemID="{4D0D486E-3DE7-4F91-82FC-6627DE1076EC}">
   <ds:schemaRefs>
     <ds:schemaRef ds:uri="http://schemas.openxmlformats.org/officeDocument/2006/bibliography"/>
   </ds:schemaRefs>

</xml_diff>